<commit_message>
book class and requirements
</commit_message>
<xml_diff>
--- a/output/manuscript.docx
+++ b/output/manuscript.docx
@@ -131,13 +131,6 @@
         <w:t xml:space="preserve">Welcome to this template to generate a book via Markdown and Pandoc.</w:t>
       </w:r>
     </w:p>
-    <w:p>
-      <w:r>
-        <w:pict>
-          <v:rect style="width:0;height:1.5pt" o:hralign="center" o:hrstd="t" o:hr="t"/>
-        </w:pict>
-      </w:r>
-    </w:p>
     <w:bookmarkEnd w:id="20"/>
     <w:bookmarkStart w:id="38" w:name="write-markdown"/>
     <w:p>
@@ -367,7 +360,6 @@
           <w:ilvl w:val="0"/>
           <w:numId w:val="1001"/>
         </w:numPr>
-        <w:pStyle w:val="Compact"/>
       </w:pPr>
       <w:r>
         <w:t xml:space="preserve">First ordered list item</w:t>
@@ -379,7 +371,6 @@
           <w:ilvl w:val="0"/>
           <w:numId w:val="1001"/>
         </w:numPr>
-        <w:pStyle w:val="Compact"/>
       </w:pPr>
       <w:r>
         <w:t xml:space="preserve">Another item</w:t>
@@ -391,7 +382,6 @@
           <w:ilvl w:val="0"/>
           <w:numId w:val="1001"/>
         </w:numPr>
-        <w:pStyle w:val="Compact"/>
       </w:pPr>
       <w:r>
         <w:t xml:space="preserve">Another item</w:t>
@@ -403,7 +393,6 @@
           <w:ilvl w:val="0"/>
           <w:numId w:val="1001"/>
         </w:numPr>
-        <w:pStyle w:val="Compact"/>
       </w:pPr>
       <w:r>
         <w:t xml:space="preserve">Another item</w:t>
@@ -412,7 +401,7 @@
     <w:p>
       <w:pPr>
         <w:numPr>
-          <w:ilvl w:val="0"/>
+          <w:ilvl w:val="1"/>
           <w:numId w:val="1002"/>
         </w:numPr>
         <w:pStyle w:val="Compact"/>
@@ -424,7 +413,7 @@
     <w:p>
       <w:pPr>
         <w:numPr>
-          <w:ilvl w:val="0"/>
+          <w:ilvl w:val="1"/>
           <w:numId w:val="1002"/>
         </w:numPr>
         <w:pStyle w:val="Compact"/>
@@ -436,7 +425,7 @@
     <w:p>
       <w:pPr>
         <w:numPr>
-          <w:ilvl w:val="0"/>
+          <w:ilvl w:val="1"/>
           <w:numId w:val="1002"/>
         </w:numPr>
         <w:pStyle w:val="Compact"/>
@@ -449,51 +438,54 @@
       <w:pPr>
         <w:numPr>
           <w:ilvl w:val="0"/>
+          <w:numId w:val="1001"/>
+        </w:numPr>
+      </w:pPr>
+      <w:r>
+        <w:t xml:space="preserve">Actual numbers don’t matter, just that it’s a number</w:t>
+      </w:r>
+    </w:p>
+    <w:p>
+      <w:pPr>
+        <w:numPr>
+          <w:ilvl w:val="1"/>
           <w:numId w:val="1003"/>
         </w:numPr>
-      </w:pPr>
-      <w:r>
-        <w:t xml:space="preserve">Actual numbers don’t matter, just that it’s a number</w:t>
+        <w:pStyle w:val="Compact"/>
+      </w:pPr>
+      <w:r>
+        <w:t xml:space="preserve">Ordered sub-list</w:t>
+      </w:r>
+    </w:p>
+    <w:p>
+      <w:pPr>
+        <w:numPr>
+          <w:ilvl w:val="1"/>
+          <w:numId w:val="1003"/>
+        </w:numPr>
+        <w:pStyle w:val="Compact"/>
+      </w:pPr>
+      <w:r>
+        <w:t xml:space="preserve">Ordered sub-list</w:t>
+      </w:r>
+    </w:p>
+    <w:p>
+      <w:pPr>
+        <w:numPr>
+          <w:ilvl w:val="1"/>
+          <w:numId w:val="1003"/>
+        </w:numPr>
+        <w:pStyle w:val="Compact"/>
+      </w:pPr>
+      <w:r>
+        <w:t xml:space="preserve">Ordered sub-list</w:t>
       </w:r>
     </w:p>
     <w:p>
       <w:pPr>
         <w:numPr>
           <w:ilvl w:val="0"/>
-          <w:numId w:val="1003"/>
-        </w:numPr>
-      </w:pPr>
-      <w:r>
-        <w:t xml:space="preserve">Ordered sub-list</w:t>
-      </w:r>
-    </w:p>
-    <w:p>
-      <w:pPr>
-        <w:numPr>
-          <w:ilvl w:val="0"/>
-          <w:numId w:val="1003"/>
-        </w:numPr>
-      </w:pPr>
-      <w:r>
-        <w:t xml:space="preserve">Ordered sub-list</w:t>
-      </w:r>
-    </w:p>
-    <w:p>
-      <w:pPr>
-        <w:numPr>
-          <w:ilvl w:val="0"/>
-          <w:numId w:val="1003"/>
-        </w:numPr>
-      </w:pPr>
-      <w:r>
-        <w:t xml:space="preserve">Ordered sub-list</w:t>
-      </w:r>
-    </w:p>
-    <w:p>
-      <w:pPr>
-        <w:numPr>
-          <w:ilvl w:val="0"/>
-          <w:numId w:val="1003"/>
+          <w:numId w:val="1001"/>
         </w:numPr>
       </w:pPr>
       <w:r>
@@ -711,7 +703,7 @@
           <wp:inline>
             <wp:extent cx="5943600" cy="3714750"/>
             <wp:effectExtent b="0" l="0" r="0" t="0"/>
-            <wp:docPr descr="Figure caption text" title="Image Title Text 1" id="1" name="Picture"/>
+            <wp:docPr descr="Figure 1 caption text" title="Image Title Text 1" id="1" name="Picture"/>
             <a:graphic>
               <a:graphicData uri="http://schemas.openxmlformats.org/drawingml/2006/picture">
                 <pic:pic>
@@ -754,7 +746,70 @@
         <w:pStyle w:val="ImageCaption"/>
       </w:pPr>
       <w:r>
-        <w:t xml:space="preserve">Figure caption text</w:t>
+        <w:t xml:space="preserve">Figure 1 caption text</w:t>
+      </w:r>
+    </w:p>
+    <w:p>
+      <w:pPr>
+        <w:pStyle w:val="BodyText"/>
+      </w:pPr>
+      <w:r>
+        <w:t xml:space="preserve">we can have many images.. here is another one:</w:t>
+      </w:r>
+    </w:p>
+    <w:p>
+      <w:pPr>
+        <w:pStyle w:val="CaptionedFigure"/>
+      </w:pPr>
+      <w:r>
+        <w:drawing>
+          <wp:inline>
+            <wp:extent cx="5943600" cy="3714750"/>
+            <wp:effectExtent b="0" l="0" r="0" t="0"/>
+            <wp:docPr descr="Figure 2 caption text" title="Image Title Text 2" id="1" name="Picture"/>
+            <a:graphic>
+              <a:graphicData uri="http://schemas.openxmlformats.org/drawingml/2006/picture">
+                <pic:pic>
+                  <pic:nvPicPr>
+                    <pic:cNvPr descr="img/image.jpg" id="0" name="Picture"/>
+                    <pic:cNvPicPr>
+                      <a:picLocks noChangeArrowheads="1" noChangeAspect="1"/>
+                    </pic:cNvPicPr>
+                  </pic:nvPicPr>
+                  <pic:blipFill>
+                    <a:blip r:embed="rId31"/>
+                    <a:stretch>
+                      <a:fillRect/>
+                    </a:stretch>
+                  </pic:blipFill>
+                  <pic:spPr bwMode="auto">
+                    <a:xfrm>
+                      <a:off x="0" y="0"/>
+                      <a:ext cx="5943600" cy="3714750"/>
+                    </a:xfrm>
+                    <a:prstGeom prst="rect">
+                      <a:avLst/>
+                    </a:prstGeom>
+                    <a:noFill/>
+                    <a:ln w="9525">
+                      <a:noFill/>
+                      <a:headEnd/>
+                      <a:tailEnd/>
+                    </a:ln>
+                  </pic:spPr>
+                </pic:pic>
+              </a:graphicData>
+            </a:graphic>
+          </wp:inline>
+        </w:drawing>
+      </w:r>
+    </w:p>
+    <w:p>
+      <w:pPr>
+        <w:pStyle w:val="ImageCaption"/>
+      </w:pPr>
+      <w:r>
+        <w:t xml:space="preserve">Figure 2 caption text</w:t>
       </w:r>
     </w:p>
     <w:bookmarkEnd w:id="32"/>
@@ -771,6 +826,12 @@
       <w:pPr>
         <w:pStyle w:val="FirstParagraph"/>
       </w:pPr>
+      <w:r>
+        <w:t xml:space="preserve">We can have nice tables.</w:t>
+      </w:r>
+      <w:r>
+        <w:br/>
+      </w:r>
       <w:r>
         <w:t xml:space="preserve">Colons can be used to align columns.</w:t>
       </w:r>
@@ -1658,6 +1719,53 @@
       </w:pPr>
       <w:r>
         <w:t xml:space="preserve">to be continued?</w:t>
+      </w:r>
+    </w:p>
+    <w:p>
+      <w:pPr>
+        <w:pStyle w:val="FirstParagraph"/>
+      </w:pPr>
+      <w:r>
+        <w:drawing>
+          <wp:inline>
+            <wp:extent cx="5943600" cy="3714750"/>
+            <wp:effectExtent b="0" l="0" r="0" t="0"/>
+            <wp:docPr descr="" title="" id="1" name="Picture"/>
+            <a:graphic>
+              <a:graphicData uri="http://schemas.openxmlformats.org/drawingml/2006/picture">
+                <pic:pic>
+                  <pic:nvPicPr>
+                    <pic:cNvPr descr="img/image.jpg" id="0" name="Picture"/>
+                    <pic:cNvPicPr>
+                      <a:picLocks noChangeArrowheads="1" noChangeAspect="1"/>
+                    </pic:cNvPicPr>
+                  </pic:nvPicPr>
+                  <pic:blipFill>
+                    <a:blip r:embed="rId31"/>
+                    <a:stretch>
+                      <a:fillRect/>
+                    </a:stretch>
+                  </pic:blipFill>
+                  <pic:spPr bwMode="auto">
+                    <a:xfrm>
+                      <a:off x="0" y="0"/>
+                      <a:ext cx="5943600" cy="3714750"/>
+                    </a:xfrm>
+                    <a:prstGeom prst="rect">
+                      <a:avLst/>
+                    </a:prstGeom>
+                    <a:noFill/>
+                    <a:ln w="9525">
+                      <a:noFill/>
+                      <a:headEnd/>
+                      <a:tailEnd/>
+                    </a:ln>
+                  </pic:spPr>
+                </pic:pic>
+              </a:graphicData>
+            </a:graphic>
+          </wp:inline>
+        </w:drawing>
       </w:r>
     </w:p>
     <w:bookmarkEnd w:id="51"/>

</xml_diff>